<commit_message>
Prints = Controllers, Templates +views
</commit_message>
<xml_diff>
--- a/OnlineAbit2013/Templates/CommAppCard.docx
+++ b/OnlineAbit2013/Templates/CommAppCard.docx
@@ -2,89 +2,83 @@
 <file path=word/document.xml><?xml version="1.0" encoding="utf-8"?>
 <w:document xmlns:wpc="http://schemas.microsoft.com/office/word/2010/wordprocessingCanvas" xmlns:mc="http://schemas.openxmlformats.org/markup-compatibility/2006" xmlns:o="urn:schemas-microsoft-com:office:office" xmlns:r="http://schemas.openxmlformats.org/officeDocument/2006/relationships" xmlns:m="http://schemas.openxmlformats.org/officeDocument/2006/math" xmlns:v="urn:schemas-microsoft-com:vml" xmlns:wp14="http://schemas.microsoft.com/office/word/2010/wordprocessingDrawing" xmlns:wp="http://schemas.openxmlformats.org/drawingml/2006/wordprocessingDrawing" xmlns:w10="urn:schemas-microsoft-com:office:word" xmlns:w="http://schemas.openxmlformats.org/wordprocessingml/2006/main" xmlns:w14="http://schemas.microsoft.com/office/word/2010/wordml" xmlns:wpg="http://schemas.microsoft.com/office/word/2010/wordprocessingGroup" xmlns:wpi="http://schemas.microsoft.com/office/word/2010/wordprocessingInk" xmlns:wne="http://schemas.microsoft.com/office/word/2006/wordml" xmlns:wps="http://schemas.microsoft.com/office/word/2010/wordprocessingShape" mc:Ignorable="w14 wp14">
   <w:body>
+    <w:tbl>
+      <w:tblPr>
+        <w:tblStyle w:val="a4"/>
+        <w:tblW w:w="0" w:type="auto"/>
+        <w:tblLook w:val="04A0" w:firstRow="1" w:lastRow="0" w:firstColumn="1" w:lastColumn="0" w:noHBand="0" w:noVBand="1"/>
+      </w:tblPr>
+      <w:tblGrid>
+        <w:gridCol w:w="1242"/>
+        <w:gridCol w:w="5281"/>
+      </w:tblGrid>
+      <w:tr>
+        <w:trPr>
+          <w:gridAfter w:val="1"/>
+          <w:wAfter w:w="5281" w:type="dxa"/>
+          <w:trHeight w:val="390"/>
+        </w:trPr>
+        <w:tc>
+          <w:tcPr>
+            <w:tcW w:w="1242" w:type="dxa"/>
+            <w:tcBorders>
+              <w:top w:val="single" w:sz="8" w:space="0" w:color="auto"/>
+              <w:left w:val="single" w:sz="12" w:space="0" w:color="auto"/>
+              <w:bottom w:val="single" w:sz="12" w:space="0" w:color="auto"/>
+              <w:right w:val="single" w:sz="12" w:space="0" w:color="auto"/>
+            </w:tcBorders>
+          </w:tcPr>
+          <w:p>
+            <w:pPr>
+              <w:rPr>
+                <w:u w:val="single"/>
+                <w:lang w:val="en-US"/>
+              </w:rPr>
+            </w:pPr>
+          </w:p>
+        </w:tc>
+      </w:tr>
+      <w:tr>
+        <w:tblPrEx>
+          <w:tblBorders>
+            <w:top w:val="single" w:sz="12" w:space="0" w:color="auto"/>
+            <w:left w:val="none" w:sz="0" w:space="0" w:color="auto"/>
+            <w:bottom w:val="none" w:sz="0" w:space="0" w:color="auto"/>
+            <w:right w:val="none" w:sz="0" w:space="0" w:color="auto"/>
+            <w:insideH w:val="none" w:sz="0" w:space="0" w:color="auto"/>
+            <w:insideV w:val="none" w:sz="0" w:space="0" w:color="auto"/>
+          </w:tblBorders>
+          <w:tblLook w:val="0000" w:firstRow="0" w:lastRow="0" w:firstColumn="0" w:lastColumn="0" w:noHBand="0" w:noVBand="0"/>
+        </w:tblPrEx>
+        <w:trPr>
+          <w:gridBefore w:val="1"/>
+          <w:wBefore w:w="1242" w:type="dxa"/>
+          <w:trHeight w:val="105"/>
+        </w:trPr>
+        <w:tc>
+          <w:tcPr>
+            <w:tcW w:w="5281" w:type="dxa"/>
+            <w:tcBorders>
+              <w:top w:val="single" w:sz="12" w:space="0" w:color="auto"/>
+            </w:tcBorders>
+          </w:tcPr>
+          <w:p>
+            <w:pPr>
+              <w:rPr>
+                <w:u w:val="single"/>
+                <w:lang w:val="en-US"/>
+              </w:rPr>
+            </w:pPr>
+          </w:p>
+        </w:tc>
+      </w:tr>
+    </w:tbl>
     <w:p>
       <w:pPr>
         <w:rPr>
           <w:lang w:val="en-US"/>
         </w:rPr>
       </w:pPr>
-      <w:r>
-        <w:rPr>
-          <w:u w:val="single"/>
-          <w:lang w:val="en-US"/>
-        </w:rPr>
-        <w:tab/>
-      </w:r>
-      <w:r>
-        <w:rPr>
-          <w:u w:val="single"/>
-          <w:lang w:val="en-US"/>
-        </w:rPr>
-        <w:tab/>
-      </w:r>
-      <w:r>
-        <w:rPr>
-          <w:u w:val="single"/>
-          <w:lang w:val="en-US"/>
-        </w:rPr>
-        <w:tab/>
-      </w:r>
-      <w:r>
-        <w:rPr>
-          <w:u w:val="single"/>
-          <w:lang w:val="en-US"/>
-        </w:rPr>
-        <w:tab/>
-      </w:r>
-      <w:r>
-        <w:rPr>
-          <w:u w:val="single"/>
-          <w:lang w:val="en-US"/>
-        </w:rPr>
-        <w:tab/>
-      </w:r>
-      <w:r>
-        <w:rPr>
-          <w:u w:val="single"/>
-          <w:lang w:val="en-US"/>
-        </w:rPr>
-        <w:tab/>
-      </w:r>
-      <w:r>
-        <w:rPr>
-          <w:u w:val="single"/>
-          <w:lang w:val="en-US"/>
-        </w:rPr>
-        <w:tab/>
-      </w:r>
-      <w:r>
-        <w:rPr>
-          <w:u w:val="single"/>
-          <w:lang w:val="en-US"/>
-        </w:rPr>
-        <w:tab/>
-      </w:r>
-      <w:r>
-        <w:rPr>
-          <w:u w:val="single"/>
-          <w:lang w:val="en-US"/>
-        </w:rPr>
-        <w:tab/>
-      </w:r>
-      <w:r>
-        <w:rPr>
-          <w:u w:val="single"/>
-          <w:lang w:val="en-US"/>
-        </w:rPr>
-        <w:br/>
-      </w:r>
-      <w:r>
-        <w:rPr>
-          <w:u w:val="single"/>
-          <w:lang w:val="en-US"/>
-        </w:rPr>
-        <w:br/>
-      </w:r>
       <w:r>
         <w:rPr>
           <w:u w:val="single"/>
@@ -245,10 +239,10 @@
               <wp:anchor distT="0" distB="0" distL="114300" distR="114300" simplePos="0" relativeHeight="251658240" behindDoc="0" locked="0" layoutInCell="1" allowOverlap="1">
                 <wp:simplePos x="0" y="0"/>
                 <wp:positionH relativeFrom="column">
-                  <wp:posOffset>-75680</wp:posOffset>
+                  <wp:posOffset>-75565</wp:posOffset>
                 </wp:positionH>
                 <wp:positionV relativeFrom="paragraph">
-                  <wp:posOffset>108527</wp:posOffset>
+                  <wp:posOffset>128328</wp:posOffset>
                 </wp:positionV>
                 <wp:extent cx="4371109" cy="311785"/>
                 <wp:effectExtent l="0" t="0" r="0" b="0"/>
@@ -413,7 +407,7 @@
           </mc:Choice>
           <mc:Fallback>
             <w:pict>
-              <v:rect id="Rectangle 2" o:spid="_x0000_s1026" style="position:absolute;margin-left:-5.95pt;margin-top:8.55pt;width:344.2pt;height:24.55pt;z-index:251658240;visibility:visible;mso-wrap-style:square;mso-width-percent:0;mso-height-percent:0;mso-wrap-distance-left:9pt;mso-wrap-distance-top:0;mso-wrap-distance-right:9pt;mso-wrap-distance-bottom:0;mso-position-horizontal:absolute;mso-position-horizontal-relative:text;mso-position-vertical:absolute;mso-position-vertical-relative:text;mso-width-percent:0;mso-height-percent:0;mso-width-relative:page;mso-height-relative:page;v-text-anchor:top" o:gfxdata="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" filled="f" stroked="f">
+              <v:rect id="Rectangle 2" o:spid="_x0000_s1026" style="position:absolute;margin-left:-5.95pt;margin-top:10.1pt;width:344.2pt;height:24.55pt;z-index:251658240;visibility:visible;mso-wrap-style:square;mso-width-percent:0;mso-height-percent:0;mso-wrap-distance-left:9pt;mso-wrap-distance-top:0;mso-wrap-distance-right:9pt;mso-wrap-distance-bottom:0;mso-position-horizontal:absolute;mso-position-horizontal-relative:text;mso-position-vertical:absolute;mso-position-vertical-relative:text;mso-width-percent:0;mso-height-percent:0;mso-width-relative:page;mso-height-relative:page;v-text-anchor:top" o:gfxdata="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" filled="f" stroked="f">
                 <v:textbox>
                   <w:txbxContent>
                     <w:p>
@@ -526,6 +520,8 @@
         </w:rPr>
         <w:t xml:space="preserve">Nationality: </w:t>
       </w:r>
+      <w:bookmarkStart w:id="0" w:name="_GoBack"/>
+      <w:bookmarkEnd w:id="0"/>
       <w:r>
         <w:rPr>
           <w:lang w:val="en-US"/>
@@ -630,8 +626,6 @@
         </w:rPr>
         <w:t>Certificates:</w:t>
       </w:r>
-      <w:bookmarkStart w:id="0" w:name="_GoBack"/>
-      <w:bookmarkEnd w:id="0"/>
     </w:p>
     <w:sectPr>
       <w:pgSz w:w="11906" w:h="16838"/>

</xml_diff>